<commit_message>
renamed project file, updated instructions
</commit_message>
<xml_diff>
--- a/Instructions/instructions_median.systemc.docx
+++ b/Instructions/instructions_median.systemc.docx
@@ -1,18 +1,16 @@
 
 <file path=word/document.xml><?xml version="1.0" encoding="utf-8"?>
-<w:document xmlns:wpc="http://schemas.microsoft.com/office/word/2010/wordprocessingCanvas" xmlns:mc="http://schemas.openxmlformats.org/markup-compatibility/2006" xmlns:o="urn:schemas-microsoft-com:office:office" xmlns:r="http://schemas.openxmlformats.org/officeDocument/2006/relationships" xmlns:m="http://schemas.openxmlformats.org/officeDocument/2006/math" xmlns:v="urn:schemas-microsoft-com:vml" xmlns:wp14="http://schemas.microsoft.com/office/word/2010/wordprocessingDrawing" xmlns:wp="http://schemas.openxmlformats.org/drawingml/2006/wordprocessingDrawing" xmlns:w10="urn:schemas-microsoft-com:office:word" xmlns:w="http://schemas.openxmlformats.org/wordprocessingml/2006/main" xmlns:w14="http://schemas.microsoft.com/office/word/2010/wordml" xmlns:w15="http://schemas.microsoft.com/office/word/2012/wordml" xmlns:wpg="http://schemas.microsoft.com/office/word/2010/wordprocessingGroup" xmlns:wpi="http://schemas.microsoft.com/office/word/2010/wordprocessingInk" xmlns:wne="http://schemas.microsoft.com/office/word/2006/wordml" xmlns:wps="http://schemas.microsoft.com/office/word/2010/wordprocessingShape" mc:Ignorable="w14 w15 wp14">
+<w:document xmlns:wpc="http://schemas.microsoft.com/office/word/2010/wordprocessingCanvas" xmlns:mo="http://schemas.microsoft.com/office/mac/office/2008/main" xmlns:mc="http://schemas.openxmlformats.org/markup-compatibility/2006" xmlns:mv="urn:schemas-microsoft-com:mac:vml" xmlns:o="urn:schemas-microsoft-com:office:office" xmlns:r="http://schemas.openxmlformats.org/officeDocument/2006/relationships" xmlns:m="http://schemas.openxmlformats.org/officeDocument/2006/math" xmlns:v="urn:schemas-microsoft-com:vml" xmlns:wp14="http://schemas.microsoft.com/office/word/2010/wordprocessingDrawing" xmlns:wp="http://schemas.openxmlformats.org/drawingml/2006/wordprocessingDrawing" xmlns:w10="urn:schemas-microsoft-com:office:word" xmlns:w="http://schemas.openxmlformats.org/wordprocessingml/2006/main" xmlns:w14="http://schemas.microsoft.com/office/word/2010/wordml" xmlns:w15="http://schemas.microsoft.com/office/word/2012/wordml" xmlns:wpg="http://schemas.microsoft.com/office/word/2010/wordprocessingGroup" xmlns:wpi="http://schemas.microsoft.com/office/word/2010/wordprocessingInk" xmlns:wne="http://schemas.microsoft.com/office/word/2006/wordml" xmlns:wps="http://schemas.microsoft.com/office/word/2010/wordprocessingShape" mc:Ignorable="w14 w15 wp14">
   <w:background w:color="FFFFFF" w:themeColor="background1"/>
   <w:body>
     <w:p>
       <w:pPr>
-        <w:pStyle w:val="Titel"/>
-      </w:pPr>
-      <w:bookmarkStart w:id="0" w:name="_GoBack"/>
-      <w:bookmarkEnd w:id="0"/>
+        <w:pStyle w:val="Title"/>
+      </w:pPr>
       <w:r>
         <w:rPr>
           <w:noProof/>
-          <w:lang w:val="de-DE" w:eastAsia="de-DE"/>
+          <w:lang w:val="en-US"/>
         </w:rPr>
         <w:drawing>
           <wp:anchor distT="0" distB="0" distL="114300" distR="114300" simplePos="0" relativeHeight="251658240" behindDoc="0" locked="0" layoutInCell="1" allowOverlap="1" wp14:anchorId="3B092147" wp14:editId="684E7636">
@@ -70,21 +68,33 @@
           </wp:anchor>
         </w:drawing>
       </w:r>
-      <w:fldSimple w:instr=" TITLE  \* MERGEFORMAT ">
-        <w:r>
-          <w:t xml:space="preserve">SystemC </w:t>
-        </w:r>
-      </w:fldSimple>
-      <w:r>
-        <w:t>Median</w:t>
-      </w:r>
-      <w:r>
-        <w:t xml:space="preserve"> </w:t>
+      <w:r>
+        <w:fldChar w:fldCharType="begin"/>
+      </w:r>
+      <w:r>
+        <w:instrText xml:space="preserve"> TITLE  \* MERGEFORMAT </w:instrText>
+      </w:r>
+      <w:r>
+        <w:fldChar w:fldCharType="separate"/>
+      </w:r>
+      <w:r>
+        <w:t xml:space="preserve">Median </w:t>
+      </w:r>
+      <w:proofErr w:type="spellStart"/>
+      <w:r>
+        <w:t>SystemC</w:t>
+      </w:r>
+      <w:proofErr w:type="spellEnd"/>
+      <w:r>
+        <w:t xml:space="preserve"> Functional</w:t>
+      </w:r>
+      <w:r>
+        <w:fldChar w:fldCharType="end"/>
       </w:r>
     </w:p>
     <w:p>
       <w:pPr>
-        <w:pStyle w:val="Untertitel"/>
+        <w:pStyle w:val="Subtitle"/>
         <w:jc w:val="center"/>
       </w:pPr>
       <w:r>
@@ -103,19 +113,21 @@
         <w:rPr>
           <w:lang w:val="en-US"/>
         </w:rPr>
-        <w:t>FPGAHS Lab -</w:t>
-      </w:r>
+        <w:t xml:space="preserve">Median </w:t>
+      </w:r>
+      <w:proofErr w:type="spellStart"/>
       <w:r>
         <w:rPr>
           <w:lang w:val="en-US"/>
         </w:rPr>
-        <w:t xml:space="preserve"> SystemC </w:t>
-      </w:r>
+        <w:t>SystemC</w:t>
+      </w:r>
+      <w:proofErr w:type="spellEnd"/>
       <w:r>
         <w:rPr>
           <w:lang w:val="en-US"/>
         </w:rPr>
-        <w:t>Median</w:t>
+        <w:t xml:space="preserve"> Functional</w:t>
       </w:r>
       <w:r>
         <w:fldChar w:fldCharType="end"/>
@@ -130,7 +142,21 @@
         <w:rPr>
           <w:lang w:val="en-US"/>
         </w:rPr>
-        <w:t xml:space="preserve">Dr.-Ing. </w:t>
+        <w:t>Dr.-</w:t>
+      </w:r>
+      <w:proofErr w:type="spellStart"/>
+      <w:r>
+        <w:rPr>
+          <w:lang w:val="en-US"/>
+        </w:rPr>
+        <w:t>Ing</w:t>
+      </w:r>
+      <w:proofErr w:type="spellEnd"/>
+      <w:r>
+        <w:rPr>
+          <w:lang w:val="en-US"/>
+        </w:rPr>
+        <w:t xml:space="preserve">. </w:t>
       </w:r>
       <w:r>
         <w:t>Christian De Schryver</w:t>
@@ -138,7 +164,7 @@
     </w:p>
     <w:p>
       <w:pPr>
-        <w:pStyle w:val="berschrift1"/>
+        <w:pStyle w:val="Heading1"/>
       </w:pPr>
       <w:r>
         <w:t>Goals</w:t>
@@ -146,7 +172,7 @@
     </w:p>
     <w:p>
       <w:pPr>
-        <w:pStyle w:val="Listenabsatz"/>
+        <w:pStyle w:val="ListParagraph"/>
         <w:numPr>
           <w:ilvl w:val="0"/>
           <w:numId w:val="11"/>
@@ -165,7 +191,7 @@
     </w:p>
     <w:p>
       <w:pPr>
-        <w:pStyle w:val="Listenabsatz"/>
+        <w:pStyle w:val="ListParagraph"/>
         <w:numPr>
           <w:ilvl w:val="0"/>
           <w:numId w:val="11"/>
@@ -173,12 +199,24 @@
         <w:jc w:val="left"/>
       </w:pPr>
       <w:r>
-        <w:t>Use TLM to describe a Median Filter with internal Memory.</w:t>
+        <w:t xml:space="preserve">Use TLM to describe a </w:t>
+      </w:r>
+      <w:r>
+        <w:t>m</w:t>
+      </w:r>
+      <w:r>
+        <w:t>edian</w:t>
+      </w:r>
+      <w:r>
+        <w:t xml:space="preserve"> filter with internal m</w:t>
+      </w:r>
+      <w:r>
+        <w:t>emory.</w:t>
       </w:r>
     </w:p>
     <w:p>
       <w:pPr>
-        <w:pStyle w:val="Listenabsatz"/>
+        <w:pStyle w:val="ListParagraph"/>
         <w:numPr>
           <w:ilvl w:val="0"/>
           <w:numId w:val="11"/>
@@ -186,12 +224,32 @@
         <w:jc w:val="left"/>
       </w:pPr>
       <w:r>
-        <w:t>Develop a SystemC Module according to the functional Model.</w:t>
+        <w:t xml:space="preserve">Develop a </w:t>
+      </w:r>
+      <w:proofErr w:type="spellStart"/>
+      <w:r>
+        <w:t>SystemC</w:t>
+      </w:r>
+      <w:proofErr w:type="spellEnd"/>
+      <w:r>
+        <w:t xml:space="preserve"> </w:t>
+      </w:r>
+      <w:r>
+        <w:t>m</w:t>
+      </w:r>
+      <w:r>
+        <w:t xml:space="preserve">odule according to the functional </w:t>
+      </w:r>
+      <w:r>
+        <w:t>m</w:t>
+      </w:r>
+      <w:r>
+        <w:t>odel.</w:t>
       </w:r>
     </w:p>
     <w:p>
       <w:pPr>
-        <w:pStyle w:val="berschrift1"/>
+        <w:pStyle w:val="Heading1"/>
       </w:pPr>
       <w:r>
         <w:t>Setup</w:t>
@@ -201,8 +259,13 @@
       <w:r>
         <w:t xml:space="preserve">A template code is provided on the </w:t>
       </w:r>
-      <w:r>
-        <w:t>GitHub System</w:t>
+      <w:proofErr w:type="spellStart"/>
+      <w:r>
+        <w:t>GitHub</w:t>
+      </w:r>
+      <w:proofErr w:type="spellEnd"/>
+      <w:r>
+        <w:t xml:space="preserve"> System</w:t>
       </w:r>
       <w:r>
         <w:t xml:space="preserve"> in</w:t>
@@ -219,9 +282,13 @@
         <w:pStyle w:val="Terminal"/>
         <w:framePr w:wrap="around"/>
       </w:pPr>
+      <w:proofErr w:type="spellStart"/>
+      <w:proofErr w:type="gramStart"/>
       <w:r>
         <w:t>median.systemc</w:t>
       </w:r>
+      <w:proofErr w:type="spellEnd"/>
+      <w:proofErr w:type="gramEnd"/>
     </w:p>
     <w:p>
       <w:pPr>
@@ -238,7 +305,15 @@
         <w:t xml:space="preserve">Please </w:t>
       </w:r>
       <w:r>
-        <w:t>clone this repository to a working directory. You will find template code for this task and a Makefile there.</w:t>
+        <w:t xml:space="preserve">clone this repository to a working directory. You will find template code for this task and a </w:t>
+      </w:r>
+      <w:proofErr w:type="spellStart"/>
+      <w:r>
+        <w:t>Makefile</w:t>
+      </w:r>
+      <w:proofErr w:type="spellEnd"/>
+      <w:r>
+        <w:t xml:space="preserve"> there.</w:t>
       </w:r>
       <w:r>
         <w:t xml:space="preserve"> </w:t>
@@ -263,7 +338,7 @@
     </w:p>
     <w:p>
       <w:pPr>
-        <w:pStyle w:val="Listenabsatz"/>
+        <w:pStyle w:val="ListParagraph"/>
         <w:numPr>
           <w:ilvl w:val="0"/>
           <w:numId w:val="13"/>
@@ -280,6 +355,7 @@
           <w:lang w:val="en-GB"/>
         </w:rPr>
       </w:pPr>
+      <w:proofErr w:type="spellStart"/>
       <w:r>
         <w:rPr>
           <w:rStyle w:val="TerminalZchn"/>
@@ -292,6 +368,7 @@
         </w:rPr>
         <w:t>.h</w:t>
       </w:r>
+      <w:proofErr w:type="spellEnd"/>
       <w:r>
         <w:rPr>
           <w:rStyle w:val="TerminalZchn"/>
@@ -341,7 +418,7 @@
     </w:p>
     <w:p>
       <w:pPr>
-        <w:pStyle w:val="Listenabsatz"/>
+        <w:pStyle w:val="ListParagraph"/>
         <w:numPr>
           <w:ilvl w:val="0"/>
           <w:numId w:val="13"/>
@@ -358,6 +435,7 @@
           <w:lang w:val="en-GB"/>
         </w:rPr>
       </w:pPr>
+      <w:proofErr w:type="spellStart"/>
       <w:r>
         <w:rPr>
           <w:rStyle w:val="TerminalZchn"/>
@@ -370,6 +448,7 @@
         </w:rPr>
         <w:t>.h</w:t>
       </w:r>
+      <w:proofErr w:type="spellEnd"/>
       <w:r>
         <w:rPr>
           <w:rStyle w:val="TerminalZchn"/>
@@ -419,7 +498,7 @@
     </w:p>
     <w:p>
       <w:pPr>
-        <w:pStyle w:val="Listenabsatz"/>
+        <w:pStyle w:val="ListParagraph"/>
         <w:numPr>
           <w:ilvl w:val="0"/>
           <w:numId w:val="13"/>
@@ -436,6 +515,7 @@
           <w:lang w:val="en-GB"/>
         </w:rPr>
       </w:pPr>
+      <w:proofErr w:type="spellStart"/>
       <w:r>
         <w:rPr>
           <w:rStyle w:val="TerminalZchn"/>
@@ -448,6 +528,7 @@
         </w:rPr>
         <w:t>.h</w:t>
       </w:r>
+      <w:proofErr w:type="spellEnd"/>
       <w:r>
         <w:rPr>
           <w:rStyle w:val="TerminalZchn"/>
@@ -492,12 +573,40 @@
           <w:shd w:val="clear" w:color="auto" w:fill="auto"/>
           <w:lang w:val="en-GB"/>
         </w:rPr>
-        <w:t xml:space="preserve"> contains the testbench for the complete module.</w:t>
+        <w:t xml:space="preserve"> contains the test</w:t>
+      </w:r>
+      <w:r>
+        <w:rPr>
+          <w:rStyle w:val="TerminalZchn"/>
+          <w:rFonts w:asciiTheme="majorHAnsi" w:hAnsiTheme="majorHAnsi" w:cstheme="minorBidi"/>
+          <w:b w:val="0"/>
+          <w:bCs w:val="0"/>
+          <w:color w:val="auto"/>
+          <w:sz w:val="22"/>
+          <w:szCs w:val="22"/>
+          <w:shd w:val="clear" w:color="auto" w:fill="auto"/>
+          <w:lang w:val="en-GB"/>
+        </w:rPr>
+        <w:t xml:space="preserve"> </w:t>
+      </w:r>
+      <w:r>
+        <w:rPr>
+          <w:rStyle w:val="TerminalZchn"/>
+          <w:rFonts w:asciiTheme="majorHAnsi" w:hAnsiTheme="majorHAnsi" w:cstheme="minorBidi"/>
+          <w:b w:val="0"/>
+          <w:bCs w:val="0"/>
+          <w:color w:val="auto"/>
+          <w:sz w:val="22"/>
+          <w:szCs w:val="22"/>
+          <w:shd w:val="clear" w:color="auto" w:fill="auto"/>
+          <w:lang w:val="en-GB"/>
+        </w:rPr>
+        <w:t>bench for the complete module.</w:t>
       </w:r>
     </w:p>
     <w:p>
       <w:pPr>
-        <w:pStyle w:val="Listenabsatz"/>
+        <w:pStyle w:val="ListParagraph"/>
         <w:numPr>
           <w:ilvl w:val="0"/>
           <w:numId w:val="13"/>
@@ -524,25 +633,35 @@
     </w:p>
     <w:p>
       <w:pPr>
-        <w:pStyle w:val="Listenabsatz"/>
+        <w:pStyle w:val="ListParagraph"/>
         <w:numPr>
           <w:ilvl w:val="0"/>
           <w:numId w:val="13"/>
         </w:numPr>
       </w:pPr>
+      <w:proofErr w:type="spellStart"/>
       <w:r>
         <w:rPr>
           <w:rStyle w:val="TerminalZchn"/>
         </w:rPr>
         <w:t>Makefile</w:t>
       </w:r>
-      <w:r>
-        <w:t xml:space="preserve"> is a pre-defined config file for the make command that holds the settings for building this project.</w:t>
+      <w:proofErr w:type="spellEnd"/>
+      <w:r>
+        <w:t xml:space="preserve"> is a pre-defined </w:t>
+      </w:r>
+      <w:proofErr w:type="spellStart"/>
+      <w:r>
+        <w:t>config</w:t>
+      </w:r>
+      <w:proofErr w:type="spellEnd"/>
+      <w:r>
+        <w:t xml:space="preserve"> file for the make command that holds the settings for building this project.</w:t>
       </w:r>
     </w:p>
     <w:p>
       <w:pPr>
-        <w:pStyle w:val="Listenabsatz"/>
+        <w:pStyle w:val="ListParagraph"/>
         <w:numPr>
           <w:ilvl w:val="0"/>
           <w:numId w:val="13"/>
@@ -552,48 +671,64 @@
         <w:rPr>
           <w:rStyle w:val="TerminalZchn"/>
         </w:rPr>
-        <w:t>systemc.</w:t>
+        <w:t>median</w:t>
       </w:r>
       <w:r>
         <w:rPr>
           <w:rStyle w:val="TerminalZchn"/>
         </w:rPr>
+        <w:t>.systemc</w:t>
+      </w:r>
+      <w:r>
+        <w:rPr>
+          <w:rStyle w:val="TerminalZchn"/>
+        </w:rPr>
+        <w:t>.pro</w:t>
+      </w:r>
+      <w:r>
+        <w:t xml:space="preserve"> is the project file for QT creator. Open it with </w:t>
+      </w:r>
+      <w:proofErr w:type="spellStart"/>
+      <w:r>
+        <w:rPr>
+          <w:rStyle w:val="TerminalZchn"/>
+        </w:rPr>
+        <w:t>qtcreator</w:t>
+      </w:r>
+      <w:proofErr w:type="spellEnd"/>
+      <w:r>
+        <w:rPr>
+          <w:rStyle w:val="TerminalZchn"/>
+        </w:rPr>
+        <w:t xml:space="preserve"> </w:t>
+      </w:r>
+      <w:r>
+        <w:rPr>
+          <w:rStyle w:val="TerminalZchn"/>
+        </w:rPr>
         <w:t>median</w:t>
       </w:r>
       <w:r>
         <w:rPr>
           <w:rStyle w:val="TerminalZchn"/>
         </w:rPr>
-        <w:t>.pro</w:t>
-      </w:r>
-      <w:r>
-        <w:t xml:space="preserve"> is the project file for QT creator. Open it with </w:t>
+        <w:t>.systemc</w:t>
       </w:r>
       <w:r>
         <w:rPr>
           <w:rStyle w:val="TerminalZchn"/>
         </w:rPr>
-        <w:t>qtcreator systemc.</w:t>
-      </w:r>
-      <w:r>
-        <w:rPr>
-          <w:rStyle w:val="TerminalZchn"/>
-        </w:rPr>
-        <w:t>median</w:t>
-      </w:r>
-      <w:r>
-        <w:rPr>
-          <w:rStyle w:val="TerminalZchn"/>
-        </w:rPr>
         <w:t>.pro &amp;</w:t>
       </w:r>
       <w:r>
         <w:t>.</w:t>
       </w:r>
+      <w:bookmarkStart w:id="0" w:name="_GoBack"/>
+      <w:bookmarkEnd w:id="0"/>
     </w:p>
     <w:p>
       <w:pPr>
-        <w:pStyle w:val="berschrift2"/>
+        <w:pStyle w:val="Heading2"/>
       </w:pPr>
       <w:r>
         <w:t>Task Description</w:t>
@@ -601,7 +736,7 @@
     </w:p>
     <w:p>
       <w:pPr>
-        <w:pStyle w:val="Listenabsatz"/>
+        <w:pStyle w:val="ListParagraph"/>
         <w:numPr>
           <w:ilvl w:val="0"/>
           <w:numId w:val="15"/>
@@ -616,12 +751,14 @@
       <w:r>
         <w:t xml:space="preserve">Develop the module </w:t>
       </w:r>
+      <w:proofErr w:type="spellStart"/>
       <w:r>
         <w:rPr>
           <w:rStyle w:val="CodeZchn"/>
         </w:rPr>
         <w:t>median_module</w:t>
       </w:r>
+      <w:proofErr w:type="spellEnd"/>
       <w:r>
         <w:t xml:space="preserve"> </w:t>
       </w:r>
@@ -631,7 +768,7 @@
     </w:p>
     <w:p>
       <w:pPr>
-        <w:pStyle w:val="Listenabsatz"/>
+        <w:pStyle w:val="ListParagraph"/>
         <w:numPr>
           <w:ilvl w:val="0"/>
           <w:numId w:val="15"/>
@@ -655,7 +792,7 @@
     </w:p>
     <w:p>
       <w:pPr>
-        <w:pStyle w:val="berschrift1"/>
+        <w:pStyle w:val="Heading1"/>
         <w:tabs>
           <w:tab w:val="left" w:pos="5510"/>
         </w:tabs>
@@ -669,7 +806,7 @@
     </w:p>
     <w:p>
       <w:pPr>
-        <w:pStyle w:val="Listenabsatz"/>
+        <w:pStyle w:val="ListParagraph"/>
         <w:numPr>
           <w:ilvl w:val="0"/>
           <w:numId w:val="16"/>
@@ -681,7 +818,7 @@
     </w:p>
     <w:p>
       <w:pPr>
-        <w:pStyle w:val="Listenabsatz"/>
+        <w:pStyle w:val="ListParagraph"/>
         <w:numPr>
           <w:ilvl w:val="0"/>
           <w:numId w:val="16"/>
@@ -694,7 +831,7 @@
     </w:p>
     <w:p>
       <w:pPr>
-        <w:pStyle w:val="Listenabsatz"/>
+        <w:pStyle w:val="ListParagraph"/>
         <w:numPr>
           <w:ilvl w:val="0"/>
           <w:numId w:val="16"/>
@@ -708,12 +845,7 @@
       </w:r>
     </w:p>
     <w:sectPr>
-      <w:headerReference w:type="even" r:id="rId9"/>
-      <w:headerReference w:type="default" r:id="rId10"/>
-      <w:footerReference w:type="even" r:id="rId11"/>
-      <w:footerReference w:type="default" r:id="rId12"/>
-      <w:headerReference w:type="first" r:id="rId13"/>
-      <w:footerReference w:type="first" r:id="rId14"/>
+      <w:footerReference w:type="default" r:id="rId9"/>
       <w:type w:val="continuous"/>
       <w:pgSz w:w="11906" w:h="16838"/>
       <w:pgMar w:top="1417" w:right="1417" w:bottom="1134" w:left="1417" w:header="708" w:footer="708" w:gutter="0"/>
@@ -725,7 +857,7 @@
 </file>
 
 <file path=word/endnotes.xml><?xml version="1.0" encoding="utf-8"?>
-<w:endnotes xmlns:wpc="http://schemas.microsoft.com/office/word/2010/wordprocessingCanvas" xmlns:mc="http://schemas.openxmlformats.org/markup-compatibility/2006" xmlns:o="urn:schemas-microsoft-com:office:office" xmlns:r="http://schemas.openxmlformats.org/officeDocument/2006/relationships" xmlns:m="http://schemas.openxmlformats.org/officeDocument/2006/math" xmlns:v="urn:schemas-microsoft-com:vml" xmlns:wp14="http://schemas.microsoft.com/office/word/2010/wordprocessingDrawing" xmlns:wp="http://schemas.openxmlformats.org/drawingml/2006/wordprocessingDrawing" xmlns:w10="urn:schemas-microsoft-com:office:word" xmlns:w="http://schemas.openxmlformats.org/wordprocessingml/2006/main" xmlns:w14="http://schemas.microsoft.com/office/word/2010/wordml" xmlns:w15="http://schemas.microsoft.com/office/word/2012/wordml" xmlns:wpg="http://schemas.microsoft.com/office/word/2010/wordprocessingGroup" xmlns:wpi="http://schemas.microsoft.com/office/word/2010/wordprocessingInk" xmlns:wne="http://schemas.microsoft.com/office/word/2006/wordml" xmlns:wps="http://schemas.microsoft.com/office/word/2010/wordprocessingShape" mc:Ignorable="w14 w15 wp14">
+<w:endnotes xmlns:wpc="http://schemas.microsoft.com/office/word/2010/wordprocessingCanvas" xmlns:mo="http://schemas.microsoft.com/office/mac/office/2008/main" xmlns:mc="http://schemas.openxmlformats.org/markup-compatibility/2006" xmlns:mv="urn:schemas-microsoft-com:mac:vml" xmlns:o="urn:schemas-microsoft-com:office:office" xmlns:r="http://schemas.openxmlformats.org/officeDocument/2006/relationships" xmlns:m="http://schemas.openxmlformats.org/officeDocument/2006/math" xmlns:v="urn:schemas-microsoft-com:vml" xmlns:wp14="http://schemas.microsoft.com/office/word/2010/wordprocessingDrawing" xmlns:wp="http://schemas.openxmlformats.org/drawingml/2006/wordprocessingDrawing" xmlns:w10="urn:schemas-microsoft-com:office:word" xmlns:w="http://schemas.openxmlformats.org/wordprocessingml/2006/main" xmlns:w14="http://schemas.microsoft.com/office/word/2010/wordml" xmlns:w15="http://schemas.microsoft.com/office/word/2012/wordml" xmlns:wpg="http://schemas.microsoft.com/office/word/2010/wordprocessingGroup" xmlns:wpi="http://schemas.microsoft.com/office/word/2010/wordprocessingInk" xmlns:wne="http://schemas.microsoft.com/office/word/2006/wordml" xmlns:wps="http://schemas.microsoft.com/office/word/2010/wordprocessingShape" mc:Ignorable="w14 w15 wp14">
   <w:endnote w:type="separator" w:id="-1">
     <w:p>
       <w:pPr>
@@ -750,17 +882,7 @@
 </file>
 
 <file path=word/footer1.xml><?xml version="1.0" encoding="utf-8"?>
-<w:ftr xmlns:wpc="http://schemas.microsoft.com/office/word/2010/wordprocessingCanvas" xmlns:mc="http://schemas.openxmlformats.org/markup-compatibility/2006" xmlns:o="urn:schemas-microsoft-com:office:office" xmlns:r="http://schemas.openxmlformats.org/officeDocument/2006/relationships" xmlns:m="http://schemas.openxmlformats.org/officeDocument/2006/math" xmlns:v="urn:schemas-microsoft-com:vml" xmlns:wp14="http://schemas.microsoft.com/office/word/2010/wordprocessingDrawing" xmlns:wp="http://schemas.openxmlformats.org/drawingml/2006/wordprocessingDrawing" xmlns:w10="urn:schemas-microsoft-com:office:word" xmlns:w="http://schemas.openxmlformats.org/wordprocessingml/2006/main" xmlns:w14="http://schemas.microsoft.com/office/word/2010/wordml" xmlns:w15="http://schemas.microsoft.com/office/word/2012/wordml" xmlns:wpg="http://schemas.microsoft.com/office/word/2010/wordprocessingGroup" xmlns:wpi="http://schemas.microsoft.com/office/word/2010/wordprocessingInk" xmlns:wne="http://schemas.microsoft.com/office/word/2006/wordml" xmlns:wps="http://schemas.microsoft.com/office/word/2010/wordprocessingShape" mc:Ignorable="w14 w15 wp14">
-  <w:p>
-    <w:pPr>
-      <w:pStyle w:val="Fuzeile"/>
-    </w:pPr>
-  </w:p>
-</w:ftr>
-</file>
-
-<file path=word/footer2.xml><?xml version="1.0" encoding="utf-8"?>
-<w:ftr xmlns:wpc="http://schemas.microsoft.com/office/word/2010/wordprocessingCanvas" xmlns:mc="http://schemas.openxmlformats.org/markup-compatibility/2006" xmlns:o="urn:schemas-microsoft-com:office:office" xmlns:r="http://schemas.openxmlformats.org/officeDocument/2006/relationships" xmlns:m="http://schemas.openxmlformats.org/officeDocument/2006/math" xmlns:v="urn:schemas-microsoft-com:vml" xmlns:wp14="http://schemas.microsoft.com/office/word/2010/wordprocessingDrawing" xmlns:wp="http://schemas.openxmlformats.org/drawingml/2006/wordprocessingDrawing" xmlns:w10="urn:schemas-microsoft-com:office:word" xmlns:w="http://schemas.openxmlformats.org/wordprocessingml/2006/main" xmlns:w14="http://schemas.microsoft.com/office/word/2010/wordml" xmlns:w15="http://schemas.microsoft.com/office/word/2012/wordml" xmlns:wpg="http://schemas.microsoft.com/office/word/2010/wordprocessingGroup" xmlns:wpi="http://schemas.microsoft.com/office/word/2010/wordprocessingInk" xmlns:wne="http://schemas.microsoft.com/office/word/2006/wordml" xmlns:wps="http://schemas.microsoft.com/office/word/2010/wordprocessingShape" mc:Ignorable="w14 w15 wp14">
+<w:ftr xmlns:wpc="http://schemas.microsoft.com/office/word/2010/wordprocessingCanvas" xmlns:mo="http://schemas.microsoft.com/office/mac/office/2008/main" xmlns:mc="http://schemas.openxmlformats.org/markup-compatibility/2006" xmlns:mv="urn:schemas-microsoft-com:mac:vml" xmlns:o="urn:schemas-microsoft-com:office:office" xmlns:r="http://schemas.openxmlformats.org/officeDocument/2006/relationships" xmlns:m="http://schemas.openxmlformats.org/officeDocument/2006/math" xmlns:v="urn:schemas-microsoft-com:vml" xmlns:wp14="http://schemas.microsoft.com/office/word/2010/wordprocessingDrawing" xmlns:wp="http://schemas.openxmlformats.org/drawingml/2006/wordprocessingDrawing" xmlns:w10="urn:schemas-microsoft-com:office:word" xmlns:w="http://schemas.openxmlformats.org/wordprocessingml/2006/main" xmlns:w14="http://schemas.microsoft.com/office/word/2010/wordml" xmlns:w15="http://schemas.microsoft.com/office/word/2012/wordml" xmlns:wpg="http://schemas.microsoft.com/office/word/2010/wordprocessingGroup" xmlns:wpi="http://schemas.microsoft.com/office/word/2010/wordprocessingInk" xmlns:wne="http://schemas.microsoft.com/office/word/2006/wordml" xmlns:wps="http://schemas.microsoft.com/office/word/2010/wordprocessingShape" mc:Ignorable="w14 w15 wp14">
   <w:tbl>
     <w:tblPr>
       <w:tblpPr w:leftFromText="187" w:rightFromText="187" w:vertAnchor="page" w:horzAnchor="margin" w:tblpXSpec="center" w:tblpYSpec="bottom"/>
@@ -895,7 +1017,25 @@
                   <w:sz w:val="20"/>
                   <w:szCs w:val="20"/>
                 </w:rPr>
-                <w:t>Task 2 - SystemC Polynomial</w:t>
+                <w:t xml:space="preserve">Median </w:t>
+              </w:r>
+              <w:proofErr w:type="spellStart"/>
+              <w:r>
+                <w:rPr>
+                  <w:rFonts w:eastAsiaTheme="majorEastAsia" w:cstheme="majorBidi"/>
+                  <w:sz w:val="20"/>
+                  <w:szCs w:val="20"/>
+                </w:rPr>
+                <w:t>SystemC</w:t>
+              </w:r>
+              <w:proofErr w:type="spellEnd"/>
+              <w:r>
+                <w:rPr>
+                  <w:rFonts w:eastAsiaTheme="majorEastAsia" w:cstheme="majorBidi"/>
+                  <w:sz w:val="20"/>
+                  <w:szCs w:val="20"/>
+                </w:rPr>
+                <w:t xml:space="preserve"> Functional</w:t>
               </w:r>
               <w:r>
                 <w:rPr>
@@ -975,24 +1115,14 @@
   </w:tbl>
   <w:p>
     <w:pPr>
-      <w:pStyle w:val="Fuzeile"/>
-    </w:pPr>
-  </w:p>
-</w:ftr>
-</file>
-
-<file path=word/footer3.xml><?xml version="1.0" encoding="utf-8"?>
-<w:ftr xmlns:wpc="http://schemas.microsoft.com/office/word/2010/wordprocessingCanvas" xmlns:mc="http://schemas.openxmlformats.org/markup-compatibility/2006" xmlns:o="urn:schemas-microsoft-com:office:office" xmlns:r="http://schemas.openxmlformats.org/officeDocument/2006/relationships" xmlns:m="http://schemas.openxmlformats.org/officeDocument/2006/math" xmlns:v="urn:schemas-microsoft-com:vml" xmlns:wp14="http://schemas.microsoft.com/office/word/2010/wordprocessingDrawing" xmlns:wp="http://schemas.openxmlformats.org/drawingml/2006/wordprocessingDrawing" xmlns:w10="urn:schemas-microsoft-com:office:word" xmlns:w="http://schemas.openxmlformats.org/wordprocessingml/2006/main" xmlns:w14="http://schemas.microsoft.com/office/word/2010/wordml" xmlns:w15="http://schemas.microsoft.com/office/word/2012/wordml" xmlns:wpg="http://schemas.microsoft.com/office/word/2010/wordprocessingGroup" xmlns:wpi="http://schemas.microsoft.com/office/word/2010/wordprocessingInk" xmlns:wne="http://schemas.microsoft.com/office/word/2006/wordml" xmlns:wps="http://schemas.microsoft.com/office/word/2010/wordprocessingShape" mc:Ignorable="w14 w15 wp14">
-  <w:p>
-    <w:pPr>
-      <w:pStyle w:val="Fuzeile"/>
+      <w:pStyle w:val="Footer"/>
     </w:pPr>
   </w:p>
 </w:ftr>
 </file>
 
 <file path=word/footnotes.xml><?xml version="1.0" encoding="utf-8"?>
-<w:footnotes xmlns:wpc="http://schemas.microsoft.com/office/word/2010/wordprocessingCanvas" xmlns:mc="http://schemas.openxmlformats.org/markup-compatibility/2006" xmlns:o="urn:schemas-microsoft-com:office:office" xmlns:r="http://schemas.openxmlformats.org/officeDocument/2006/relationships" xmlns:m="http://schemas.openxmlformats.org/officeDocument/2006/math" xmlns:v="urn:schemas-microsoft-com:vml" xmlns:wp14="http://schemas.microsoft.com/office/word/2010/wordprocessingDrawing" xmlns:wp="http://schemas.openxmlformats.org/drawingml/2006/wordprocessingDrawing" xmlns:w10="urn:schemas-microsoft-com:office:word" xmlns:w="http://schemas.openxmlformats.org/wordprocessingml/2006/main" xmlns:w14="http://schemas.microsoft.com/office/word/2010/wordml" xmlns:w15="http://schemas.microsoft.com/office/word/2012/wordml" xmlns:wpg="http://schemas.microsoft.com/office/word/2010/wordprocessingGroup" xmlns:wpi="http://schemas.microsoft.com/office/word/2010/wordprocessingInk" xmlns:wne="http://schemas.microsoft.com/office/word/2006/wordml" xmlns:wps="http://schemas.microsoft.com/office/word/2010/wordprocessingShape" mc:Ignorable="w14 w15 wp14">
+<w:footnotes xmlns:wpc="http://schemas.microsoft.com/office/word/2010/wordprocessingCanvas" xmlns:mo="http://schemas.microsoft.com/office/mac/office/2008/main" xmlns:mc="http://schemas.openxmlformats.org/markup-compatibility/2006" xmlns:mv="urn:schemas-microsoft-com:mac:vml" xmlns:o="urn:schemas-microsoft-com:office:office" xmlns:r="http://schemas.openxmlformats.org/officeDocument/2006/relationships" xmlns:m="http://schemas.openxmlformats.org/officeDocument/2006/math" xmlns:v="urn:schemas-microsoft-com:vml" xmlns:wp14="http://schemas.microsoft.com/office/word/2010/wordprocessingDrawing" xmlns:wp="http://schemas.openxmlformats.org/drawingml/2006/wordprocessingDrawing" xmlns:w10="urn:schemas-microsoft-com:office:word" xmlns:w="http://schemas.openxmlformats.org/wordprocessingml/2006/main" xmlns:w14="http://schemas.microsoft.com/office/word/2010/wordml" xmlns:w15="http://schemas.microsoft.com/office/word/2012/wordml" xmlns:wpg="http://schemas.microsoft.com/office/word/2010/wordprocessingGroup" xmlns:wpi="http://schemas.microsoft.com/office/word/2010/wordprocessingInk" xmlns:wne="http://schemas.microsoft.com/office/word/2006/wordml" xmlns:wps="http://schemas.microsoft.com/office/word/2010/wordprocessingShape" mc:Ignorable="w14 w15 wp14">
   <w:footnote w:type="separator" w:id="-1">
     <w:p>
       <w:pPr>
@@ -1016,39 +1146,9 @@
 </w:footnotes>
 </file>
 
-<file path=word/header1.xml><?xml version="1.0" encoding="utf-8"?>
-<w:hdr xmlns:wpc="http://schemas.microsoft.com/office/word/2010/wordprocessingCanvas" xmlns:mc="http://schemas.openxmlformats.org/markup-compatibility/2006" xmlns:o="urn:schemas-microsoft-com:office:office" xmlns:r="http://schemas.openxmlformats.org/officeDocument/2006/relationships" xmlns:m="http://schemas.openxmlformats.org/officeDocument/2006/math" xmlns:v="urn:schemas-microsoft-com:vml" xmlns:wp14="http://schemas.microsoft.com/office/word/2010/wordprocessingDrawing" xmlns:wp="http://schemas.openxmlformats.org/drawingml/2006/wordprocessingDrawing" xmlns:w10="urn:schemas-microsoft-com:office:word" xmlns:w="http://schemas.openxmlformats.org/wordprocessingml/2006/main" xmlns:w14="http://schemas.microsoft.com/office/word/2010/wordml" xmlns:w15="http://schemas.microsoft.com/office/word/2012/wordml" xmlns:wpg="http://schemas.microsoft.com/office/word/2010/wordprocessingGroup" xmlns:wpi="http://schemas.microsoft.com/office/word/2010/wordprocessingInk" xmlns:wne="http://schemas.microsoft.com/office/word/2006/wordml" xmlns:wps="http://schemas.microsoft.com/office/word/2010/wordprocessingShape" mc:Ignorable="w14 w15 wp14">
-  <w:p>
-    <w:pPr>
-      <w:pStyle w:val="Kopfzeile"/>
-    </w:pPr>
-  </w:p>
-</w:hdr>
-</file>
-
-<file path=word/header2.xml><?xml version="1.0" encoding="utf-8"?>
-<w:hdr xmlns:wpc="http://schemas.microsoft.com/office/word/2010/wordprocessingCanvas" xmlns:mc="http://schemas.openxmlformats.org/markup-compatibility/2006" xmlns:o="urn:schemas-microsoft-com:office:office" xmlns:r="http://schemas.openxmlformats.org/officeDocument/2006/relationships" xmlns:m="http://schemas.openxmlformats.org/officeDocument/2006/math" xmlns:v="urn:schemas-microsoft-com:vml" xmlns:wp14="http://schemas.microsoft.com/office/word/2010/wordprocessingDrawing" xmlns:wp="http://schemas.openxmlformats.org/drawingml/2006/wordprocessingDrawing" xmlns:w10="urn:schemas-microsoft-com:office:word" xmlns:w="http://schemas.openxmlformats.org/wordprocessingml/2006/main" xmlns:w14="http://schemas.microsoft.com/office/word/2010/wordml" xmlns:w15="http://schemas.microsoft.com/office/word/2012/wordml" xmlns:wpg="http://schemas.microsoft.com/office/word/2010/wordprocessingGroup" xmlns:wpi="http://schemas.microsoft.com/office/word/2010/wordprocessingInk" xmlns:wne="http://schemas.microsoft.com/office/word/2006/wordml" xmlns:wps="http://schemas.microsoft.com/office/word/2010/wordprocessingShape" mc:Ignorable="w14 w15 wp14">
-  <w:p>
-    <w:pPr>
-      <w:pStyle w:val="Kopfzeile"/>
-    </w:pPr>
-  </w:p>
-</w:hdr>
-</file>
-
-<file path=word/header3.xml><?xml version="1.0" encoding="utf-8"?>
-<w:hdr xmlns:wpc="http://schemas.microsoft.com/office/word/2010/wordprocessingCanvas" xmlns:mc="http://schemas.openxmlformats.org/markup-compatibility/2006" xmlns:o="urn:schemas-microsoft-com:office:office" xmlns:r="http://schemas.openxmlformats.org/officeDocument/2006/relationships" xmlns:m="http://schemas.openxmlformats.org/officeDocument/2006/math" xmlns:v="urn:schemas-microsoft-com:vml" xmlns:wp14="http://schemas.microsoft.com/office/word/2010/wordprocessingDrawing" xmlns:wp="http://schemas.openxmlformats.org/drawingml/2006/wordprocessingDrawing" xmlns:w10="urn:schemas-microsoft-com:office:word" xmlns:w="http://schemas.openxmlformats.org/wordprocessingml/2006/main" xmlns:w14="http://schemas.microsoft.com/office/word/2010/wordml" xmlns:w15="http://schemas.microsoft.com/office/word/2012/wordml" xmlns:wpg="http://schemas.microsoft.com/office/word/2010/wordprocessingGroup" xmlns:wpi="http://schemas.microsoft.com/office/word/2010/wordprocessingInk" xmlns:wne="http://schemas.microsoft.com/office/word/2006/wordml" xmlns:wps="http://schemas.microsoft.com/office/word/2010/wordprocessingShape" mc:Ignorable="w14 w15 wp14">
-  <w:p>
-    <w:pPr>
-      <w:pStyle w:val="Kopfzeile"/>
-    </w:pPr>
-  </w:p>
-</w:hdr>
-</file>
-
 <file path=word/numbering.xml><?xml version="1.0" encoding="utf-8"?>
-<w:numbering xmlns:wpc="http://schemas.microsoft.com/office/word/2010/wordprocessingCanvas" xmlns:mc="http://schemas.openxmlformats.org/markup-compatibility/2006" xmlns:o="urn:schemas-microsoft-com:office:office" xmlns:r="http://schemas.openxmlformats.org/officeDocument/2006/relationships" xmlns:m="http://schemas.openxmlformats.org/officeDocument/2006/math" xmlns:v="urn:schemas-microsoft-com:vml" xmlns:wp14="http://schemas.microsoft.com/office/word/2010/wordprocessingDrawing" xmlns:wp="http://schemas.openxmlformats.org/drawingml/2006/wordprocessingDrawing" xmlns:w10="urn:schemas-microsoft-com:office:word" xmlns:w="http://schemas.openxmlformats.org/wordprocessingml/2006/main" xmlns:w14="http://schemas.microsoft.com/office/word/2010/wordml" xmlns:w15="http://schemas.microsoft.com/office/word/2012/wordml" xmlns:wpg="http://schemas.microsoft.com/office/word/2010/wordprocessingGroup" xmlns:wpi="http://schemas.microsoft.com/office/word/2010/wordprocessingInk" xmlns:wne="http://schemas.microsoft.com/office/word/2006/wordml" xmlns:wps="http://schemas.microsoft.com/office/word/2010/wordprocessingShape" mc:Ignorable="w14 w15 wp14">
-  <w:abstractNum w:abstractNumId="0" w15:restartNumberingAfterBreak="0">
+<w:numbering xmlns:wpc="http://schemas.microsoft.com/office/word/2010/wordprocessingCanvas" xmlns:mo="http://schemas.microsoft.com/office/mac/office/2008/main" xmlns:mc="http://schemas.openxmlformats.org/markup-compatibility/2006" xmlns:mv="urn:schemas-microsoft-com:mac:vml" xmlns:o="urn:schemas-microsoft-com:office:office" xmlns:r="http://schemas.openxmlformats.org/officeDocument/2006/relationships" xmlns:m="http://schemas.openxmlformats.org/officeDocument/2006/math" xmlns:v="urn:schemas-microsoft-com:vml" xmlns:wp14="http://schemas.microsoft.com/office/word/2010/wordprocessingDrawing" xmlns:wp="http://schemas.openxmlformats.org/drawingml/2006/wordprocessingDrawing" xmlns:w10="urn:schemas-microsoft-com:office:word" xmlns:w="http://schemas.openxmlformats.org/wordprocessingml/2006/main" xmlns:w14="http://schemas.microsoft.com/office/word/2010/wordml" xmlns:w15="http://schemas.microsoft.com/office/word/2012/wordml" xmlns:wpg="http://schemas.microsoft.com/office/word/2010/wordprocessingGroup" xmlns:wpi="http://schemas.microsoft.com/office/word/2010/wordprocessingInk" xmlns:wne="http://schemas.microsoft.com/office/word/2006/wordml" xmlns:wps="http://schemas.microsoft.com/office/word/2010/wordprocessingShape" mc:Ignorable="w14 w15 wp14">
+  <w:abstractNum w:abstractNumId="0">
     <w:nsid w:val="0390598E"/>
     <w:multiLevelType w:val="hybridMultilevel"/>
     <w:tmpl w:val="A508A3EC"/>
@@ -1161,7 +1261,7 @@
       </w:rPr>
     </w:lvl>
   </w:abstractNum>
-  <w:abstractNum w:abstractNumId="1" w15:restartNumberingAfterBreak="0">
+  <w:abstractNum w:abstractNumId="1">
     <w:nsid w:val="06BC122D"/>
     <w:multiLevelType w:val="hybridMultilevel"/>
     <w:tmpl w:val="096CF5C6"/>
@@ -1247,7 +1347,7 @@
       </w:pPr>
     </w:lvl>
   </w:abstractNum>
-  <w:abstractNum w:abstractNumId="2" w15:restartNumberingAfterBreak="0">
+  <w:abstractNum w:abstractNumId="2">
     <w:nsid w:val="09A414F9"/>
     <w:multiLevelType w:val="hybridMultilevel"/>
     <w:tmpl w:val="7D48BC90"/>
@@ -1360,7 +1460,7 @@
       </w:rPr>
     </w:lvl>
   </w:abstractNum>
-  <w:abstractNum w:abstractNumId="3" w15:restartNumberingAfterBreak="0">
+  <w:abstractNum w:abstractNumId="3">
     <w:nsid w:val="25B83F61"/>
     <w:multiLevelType w:val="hybridMultilevel"/>
     <w:tmpl w:val="392EEEAE"/>
@@ -1473,7 +1573,7 @@
       </w:rPr>
     </w:lvl>
   </w:abstractNum>
-  <w:abstractNum w:abstractNumId="4" w15:restartNumberingAfterBreak="0">
+  <w:abstractNum w:abstractNumId="4">
     <w:nsid w:val="297E7D85"/>
     <w:multiLevelType w:val="hybridMultilevel"/>
     <w:tmpl w:val="68B0B17A"/>
@@ -1559,7 +1659,7 @@
       </w:pPr>
     </w:lvl>
   </w:abstractNum>
-  <w:abstractNum w:abstractNumId="5" w15:restartNumberingAfterBreak="0">
+  <w:abstractNum w:abstractNumId="5">
     <w:nsid w:val="2D8C0E58"/>
     <w:multiLevelType w:val="hybridMultilevel"/>
     <w:tmpl w:val="EF448ED8"/>
@@ -1672,7 +1772,7 @@
       </w:rPr>
     </w:lvl>
   </w:abstractNum>
-  <w:abstractNum w:abstractNumId="6" w15:restartNumberingAfterBreak="0">
+  <w:abstractNum w:abstractNumId="6">
     <w:nsid w:val="2DC50B17"/>
     <w:multiLevelType w:val="hybridMultilevel"/>
     <w:tmpl w:val="22FCA0E4"/>
@@ -1785,7 +1885,7 @@
       </w:rPr>
     </w:lvl>
   </w:abstractNum>
-  <w:abstractNum w:abstractNumId="7" w15:restartNumberingAfterBreak="0">
+  <w:abstractNum w:abstractNumId="7">
     <w:nsid w:val="31553ABA"/>
     <w:multiLevelType w:val="hybridMultilevel"/>
     <w:tmpl w:val="2E5245B8"/>
@@ -1874,7 +1974,7 @@
       </w:pPr>
     </w:lvl>
   </w:abstractNum>
-  <w:abstractNum w:abstractNumId="8" w15:restartNumberingAfterBreak="0">
+  <w:abstractNum w:abstractNumId="8">
     <w:nsid w:val="37393D3D"/>
     <w:multiLevelType w:val="hybridMultilevel"/>
     <w:tmpl w:val="1CB22506"/>
@@ -1987,7 +2087,7 @@
       </w:rPr>
     </w:lvl>
   </w:abstractNum>
-  <w:abstractNum w:abstractNumId="9" w15:restartNumberingAfterBreak="0">
+  <w:abstractNum w:abstractNumId="9">
     <w:nsid w:val="3910681E"/>
     <w:multiLevelType w:val="hybridMultilevel"/>
     <w:tmpl w:val="4A86855A"/>
@@ -2100,7 +2200,7 @@
       </w:rPr>
     </w:lvl>
   </w:abstractNum>
-  <w:abstractNum w:abstractNumId="10" w15:restartNumberingAfterBreak="0">
+  <w:abstractNum w:abstractNumId="10">
     <w:nsid w:val="3D5777AB"/>
     <w:multiLevelType w:val="hybridMultilevel"/>
     <w:tmpl w:val="6F768182"/>
@@ -2186,7 +2286,7 @@
       </w:pPr>
     </w:lvl>
   </w:abstractNum>
-  <w:abstractNum w:abstractNumId="11" w15:restartNumberingAfterBreak="0">
+  <w:abstractNum w:abstractNumId="11">
     <w:nsid w:val="4787438D"/>
     <w:multiLevelType w:val="hybridMultilevel"/>
     <w:tmpl w:val="8FAEA544"/>
@@ -2299,7 +2399,7 @@
       </w:rPr>
     </w:lvl>
   </w:abstractNum>
-  <w:abstractNum w:abstractNumId="12" w15:restartNumberingAfterBreak="0">
+  <w:abstractNum w:abstractNumId="12">
     <w:nsid w:val="4D806CBF"/>
     <w:multiLevelType w:val="hybridMultilevel"/>
     <w:tmpl w:val="4540385E"/>
@@ -2385,7 +2485,7 @@
       </w:pPr>
     </w:lvl>
   </w:abstractNum>
-  <w:abstractNum w:abstractNumId="13" w15:restartNumberingAfterBreak="0">
+  <w:abstractNum w:abstractNumId="13">
     <w:nsid w:val="5A942114"/>
     <w:multiLevelType w:val="hybridMultilevel"/>
     <w:tmpl w:val="4328DA6A"/>
@@ -2498,7 +2598,7 @@
       </w:rPr>
     </w:lvl>
   </w:abstractNum>
-  <w:abstractNum w:abstractNumId="14" w15:restartNumberingAfterBreak="0">
+  <w:abstractNum w:abstractNumId="14">
     <w:nsid w:val="645E2FD2"/>
     <w:multiLevelType w:val="hybridMultilevel"/>
     <w:tmpl w:val="A9745E24"/>
@@ -2611,7 +2711,7 @@
       </w:rPr>
     </w:lvl>
   </w:abstractNum>
-  <w:abstractNum w:abstractNumId="15" w15:restartNumberingAfterBreak="0">
+  <w:abstractNum w:abstractNumId="15">
     <w:nsid w:val="74291306"/>
     <w:multiLevelType w:val="hybridMultilevel"/>
     <w:tmpl w:val="04964A90"/>
@@ -2724,7 +2824,7 @@
       </w:rPr>
     </w:lvl>
   </w:abstractNum>
-  <w:abstractNum w:abstractNumId="16" w15:restartNumberingAfterBreak="0">
+  <w:abstractNum w:abstractNumId="16">
     <w:nsid w:val="764048EA"/>
     <w:multiLevelType w:val="hybridMultilevel"/>
     <w:tmpl w:val="0B3C5BD0"/>
@@ -2908,7 +3008,7 @@
       </w:pPr>
     </w:pPrDefault>
   </w:docDefaults>
-  <w:latentStyles w:defLockedState="0" w:defUIPriority="99" w:defSemiHidden="0" w:defUnhideWhenUsed="0" w:defQFormat="0" w:count="371">
+  <w:latentStyles w:defLockedState="0" w:defUIPriority="99" w:defSemiHidden="0" w:defUnhideWhenUsed="0" w:defQFormat="0" w:count="380">
     <w:lsdException w:name="Normal" w:uiPriority="0" w:qFormat="1"/>
     <w:lsdException w:name="heading 1" w:uiPriority="9" w:qFormat="1"/>
     <w:lsdException w:name="heading 2" w:semiHidden="1" w:uiPriority="9" w:unhideWhenUsed="1" w:qFormat="1"/>
@@ -3272,7 +3372,7 @@
     <w:lsdException w:name="List Table 6 Colorful Accent 6" w:uiPriority="51"/>
     <w:lsdException w:name="List Table 7 Colorful Accent 6" w:uiPriority="52"/>
   </w:latentStyles>
-  <w:style w:type="paragraph" w:default="1" w:styleId="Standard">
+  <w:style w:type="paragraph" w:default="1" w:styleId="Normal">
     <w:name w:val="Normal"/>
     <w:qFormat/>
     <w:rsid w:val="009A037A"/>
@@ -3284,11 +3384,11 @@
       <w:lang w:val="en-GB"/>
     </w:rPr>
   </w:style>
-  <w:style w:type="paragraph" w:styleId="berschrift1">
+  <w:style w:type="paragraph" w:styleId="Heading1">
     <w:name w:val="heading 1"/>
-    <w:basedOn w:val="Standard"/>
-    <w:next w:val="Standard"/>
-    <w:link w:val="berschrift1Zchn"/>
+    <w:basedOn w:val="Normal"/>
+    <w:next w:val="Normal"/>
+    <w:link w:val="Heading1Char"/>
     <w:uiPriority w:val="9"/>
     <w:qFormat/>
     <w:rsid w:val="004B63A7"/>
@@ -3307,11 +3407,11 @@
       <w:szCs w:val="28"/>
     </w:rPr>
   </w:style>
-  <w:style w:type="paragraph" w:styleId="berschrift2">
+  <w:style w:type="paragraph" w:styleId="Heading2">
     <w:name w:val="heading 2"/>
-    <w:basedOn w:val="Standard"/>
-    <w:next w:val="Standard"/>
-    <w:link w:val="berschrift2Zchn"/>
+    <w:basedOn w:val="Normal"/>
+    <w:next w:val="Normal"/>
+    <w:link w:val="Heading2Char"/>
     <w:uiPriority w:val="9"/>
     <w:unhideWhenUsed/>
     <w:qFormat/>
@@ -3331,11 +3431,11 @@
       <w:szCs w:val="26"/>
     </w:rPr>
   </w:style>
-  <w:style w:type="paragraph" w:styleId="berschrift3">
+  <w:style w:type="paragraph" w:styleId="Heading3">
     <w:name w:val="heading 3"/>
-    <w:basedOn w:val="Standard"/>
-    <w:next w:val="Standard"/>
-    <w:link w:val="berschrift3Zchn"/>
+    <w:basedOn w:val="Normal"/>
+    <w:next w:val="Normal"/>
+    <w:link w:val="Heading3Char"/>
     <w:uiPriority w:val="9"/>
     <w:unhideWhenUsed/>
     <w:qFormat/>
@@ -3353,11 +3453,11 @@
       <w:color w:val="4F81BD" w:themeColor="accent1"/>
     </w:rPr>
   </w:style>
-  <w:style w:type="paragraph" w:styleId="berschrift4">
+  <w:style w:type="paragraph" w:styleId="Heading4">
     <w:name w:val="heading 4"/>
-    <w:basedOn w:val="Standard"/>
-    <w:next w:val="Standard"/>
-    <w:link w:val="berschrift4Zchn"/>
+    <w:basedOn w:val="Normal"/>
+    <w:next w:val="Normal"/>
+    <w:link w:val="Heading4Char"/>
     <w:uiPriority w:val="9"/>
     <w:unhideWhenUsed/>
     <w:qFormat/>
@@ -3377,13 +3477,13 @@
       <w:color w:val="4F81BD" w:themeColor="accent1"/>
     </w:rPr>
   </w:style>
-  <w:style w:type="character" w:default="1" w:styleId="Absatz-Standardschriftart">
+  <w:style w:type="character" w:default="1" w:styleId="DefaultParagraphFont">
     <w:name w:val="Default Paragraph Font"/>
     <w:uiPriority w:val="1"/>
     <w:semiHidden/>
     <w:unhideWhenUsed/>
   </w:style>
-  <w:style w:type="table" w:default="1" w:styleId="NormaleTabelle">
+  <w:style w:type="table" w:default="1" w:styleId="TableNormal">
     <w:name w:val="Normal Table"/>
     <w:uiPriority w:val="99"/>
     <w:semiHidden/>
@@ -3398,16 +3498,16 @@
       </w:tblCellMar>
     </w:tblPr>
   </w:style>
-  <w:style w:type="numbering" w:default="1" w:styleId="KeineListe">
+  <w:style w:type="numbering" w:default="1" w:styleId="NoList">
     <w:name w:val="No List"/>
     <w:uiPriority w:val="99"/>
     <w:semiHidden/>
     <w:unhideWhenUsed/>
   </w:style>
-  <w:style w:type="character" w:customStyle="1" w:styleId="berschrift2Zchn">
-    <w:name w:val="Überschrift 2 Zchn"/>
-    <w:basedOn w:val="Absatz-Standardschriftart"/>
-    <w:link w:val="berschrift2"/>
+  <w:style w:type="character" w:customStyle="1" w:styleId="Heading2Char">
+    <w:name w:val="Heading 2 Char"/>
+    <w:basedOn w:val="DefaultParagraphFont"/>
+    <w:link w:val="Heading2"/>
     <w:uiPriority w:val="9"/>
     <w:rsid w:val="00E85C8B"/>
     <w:rPr>
@@ -3419,10 +3519,10 @@
       <w:szCs w:val="26"/>
     </w:rPr>
   </w:style>
-  <w:style w:type="character" w:customStyle="1" w:styleId="berschrift3Zchn">
-    <w:name w:val="Überschrift 3 Zchn"/>
-    <w:basedOn w:val="Absatz-Standardschriftart"/>
-    <w:link w:val="berschrift3"/>
+  <w:style w:type="character" w:customStyle="1" w:styleId="Heading3Char">
+    <w:name w:val="Heading 3 Char"/>
+    <w:basedOn w:val="DefaultParagraphFont"/>
+    <w:link w:val="Heading3"/>
     <w:uiPriority w:val="9"/>
     <w:rsid w:val="00E85C8B"/>
     <w:rPr>
@@ -3432,11 +3532,11 @@
       <w:color w:val="4F81BD" w:themeColor="accent1"/>
     </w:rPr>
   </w:style>
-  <w:style w:type="paragraph" w:styleId="Titel">
+  <w:style w:type="paragraph" w:styleId="Title">
     <w:name w:val="Title"/>
-    <w:basedOn w:val="Standard"/>
-    <w:next w:val="Standard"/>
-    <w:link w:val="TitelZchn"/>
+    <w:basedOn w:val="Normal"/>
+    <w:next w:val="Normal"/>
+    <w:link w:val="TitleChar"/>
     <w:uiPriority w:val="10"/>
     <w:qFormat/>
     <w:rsid w:val="00E85C8B"/>
@@ -3456,10 +3556,10 @@
       <w:szCs w:val="52"/>
     </w:rPr>
   </w:style>
-  <w:style w:type="character" w:customStyle="1" w:styleId="TitelZchn">
-    <w:name w:val="Titel Zchn"/>
-    <w:basedOn w:val="Absatz-Standardschriftart"/>
-    <w:link w:val="Titel"/>
+  <w:style w:type="character" w:customStyle="1" w:styleId="TitleChar">
+    <w:name w:val="Title Char"/>
+    <w:basedOn w:val="DefaultParagraphFont"/>
+    <w:link w:val="Title"/>
     <w:uiPriority w:val="10"/>
     <w:rsid w:val="00E85C8B"/>
     <w:rPr>
@@ -3471,10 +3571,10 @@
       <w:szCs w:val="52"/>
     </w:rPr>
   </w:style>
-  <w:style w:type="paragraph" w:styleId="Sprechblasentext">
+  <w:style w:type="paragraph" w:styleId="BalloonText">
     <w:name w:val="Balloon Text"/>
-    <w:basedOn w:val="Standard"/>
-    <w:link w:val="SprechblasentextZchn"/>
+    <w:basedOn w:val="Normal"/>
+    <w:link w:val="BalloonTextChar"/>
     <w:uiPriority w:val="99"/>
     <w:semiHidden/>
     <w:unhideWhenUsed/>
@@ -3488,10 +3588,10 @@
       <w:szCs w:val="16"/>
     </w:rPr>
   </w:style>
-  <w:style w:type="character" w:customStyle="1" w:styleId="SprechblasentextZchn">
-    <w:name w:val="Sprechblasentext Zchn"/>
-    <w:basedOn w:val="Absatz-Standardschriftart"/>
-    <w:link w:val="Sprechblasentext"/>
+  <w:style w:type="character" w:customStyle="1" w:styleId="BalloonTextChar">
+    <w:name w:val="Balloon Text Char"/>
+    <w:basedOn w:val="DefaultParagraphFont"/>
+    <w:link w:val="BalloonText"/>
     <w:uiPriority w:val="99"/>
     <w:semiHidden/>
     <w:rsid w:val="00E85C8B"/>
@@ -3501,10 +3601,10 @@
       <w:szCs w:val="16"/>
     </w:rPr>
   </w:style>
-  <w:style w:type="character" w:customStyle="1" w:styleId="berschrift1Zchn">
-    <w:name w:val="Überschrift 1 Zchn"/>
-    <w:basedOn w:val="Absatz-Standardschriftart"/>
-    <w:link w:val="berschrift1"/>
+  <w:style w:type="character" w:customStyle="1" w:styleId="Heading1Char">
+    <w:name w:val="Heading 1 Char"/>
+    <w:basedOn w:val="DefaultParagraphFont"/>
+    <w:link w:val="Heading1"/>
     <w:uiPriority w:val="9"/>
     <w:rsid w:val="004B63A7"/>
     <w:rPr>
@@ -3516,9 +3616,9 @@
       <w:szCs w:val="28"/>
     </w:rPr>
   </w:style>
-  <w:style w:type="paragraph" w:styleId="Listenabsatz">
+  <w:style w:type="paragraph" w:styleId="ListParagraph">
     <w:name w:val="List Paragraph"/>
-    <w:basedOn w:val="Standard"/>
+    <w:basedOn w:val="Normal"/>
     <w:uiPriority w:val="34"/>
     <w:qFormat/>
     <w:rsid w:val="00E85C8B"/>
@@ -3527,11 +3627,11 @@
       <w:contextualSpacing/>
     </w:pPr>
   </w:style>
-  <w:style w:type="paragraph" w:styleId="Untertitel">
+  <w:style w:type="paragraph" w:styleId="Subtitle">
     <w:name w:val="Subtitle"/>
-    <w:basedOn w:val="Standard"/>
-    <w:next w:val="Standard"/>
-    <w:link w:val="UntertitelZchn"/>
+    <w:basedOn w:val="Normal"/>
+    <w:next w:val="Normal"/>
+    <w:link w:val="SubtitleChar"/>
     <w:uiPriority w:val="11"/>
     <w:qFormat/>
     <w:rsid w:val="000F175F"/>
@@ -3550,10 +3650,10 @@
       <w:szCs w:val="24"/>
     </w:rPr>
   </w:style>
-  <w:style w:type="character" w:customStyle="1" w:styleId="UntertitelZchn">
-    <w:name w:val="Untertitel Zchn"/>
-    <w:basedOn w:val="Absatz-Standardschriftart"/>
-    <w:link w:val="Untertitel"/>
+  <w:style w:type="character" w:customStyle="1" w:styleId="SubtitleChar">
+    <w:name w:val="Subtitle Char"/>
+    <w:basedOn w:val="DefaultParagraphFont"/>
+    <w:link w:val="Subtitle"/>
     <w:uiPriority w:val="11"/>
     <w:rsid w:val="000F175F"/>
     <w:rPr>
@@ -3568,7 +3668,7 @@
   </w:style>
   <w:style w:type="character" w:styleId="Hyperlink">
     <w:name w:val="Hyperlink"/>
-    <w:basedOn w:val="Absatz-Standardschriftart"/>
+    <w:basedOn w:val="DefaultParagraphFont"/>
     <w:uiPriority w:val="99"/>
     <w:unhideWhenUsed/>
     <w:rsid w:val="000F175F"/>
@@ -3577,15 +3677,16 @@
       <w:u w:val="single"/>
     </w:rPr>
   </w:style>
-  <w:style w:type="table" w:styleId="Tabellenraster">
+  <w:style w:type="table" w:styleId="TableGrid">
     <w:name w:val="Table Grid"/>
-    <w:basedOn w:val="NormaleTabelle"/>
+    <w:basedOn w:val="TableNormal"/>
     <w:uiPriority w:val="59"/>
     <w:rsid w:val="00D02922"/>
     <w:pPr>
       <w:spacing w:after="0" w:line="240" w:lineRule="auto"/>
     </w:pPr>
     <w:tblPr>
+      <w:tblInd w:w="0" w:type="dxa"/>
       <w:tblBorders>
         <w:top w:val="single" w:sz="4" w:space="0" w:color="auto"/>
         <w:left w:val="single" w:sz="4" w:space="0" w:color="auto"/>
@@ -3594,12 +3695,18 @@
         <w:insideH w:val="single" w:sz="4" w:space="0" w:color="auto"/>
         <w:insideV w:val="single" w:sz="4" w:space="0" w:color="auto"/>
       </w:tblBorders>
+      <w:tblCellMar>
+        <w:top w:w="0" w:type="dxa"/>
+        <w:left w:w="108" w:type="dxa"/>
+        <w:bottom w:w="0" w:type="dxa"/>
+        <w:right w:w="108" w:type="dxa"/>
+      </w:tblCellMar>
     </w:tblPr>
   </w:style>
-  <w:style w:type="paragraph" w:styleId="Beschriftung">
+  <w:style w:type="paragraph" w:styleId="Caption">
     <w:name w:val="caption"/>
-    <w:basedOn w:val="Standard"/>
-    <w:next w:val="Standard"/>
+    <w:basedOn w:val="Normal"/>
+    <w:next w:val="Normal"/>
     <w:uiPriority w:val="35"/>
     <w:unhideWhenUsed/>
     <w:qFormat/>
@@ -3615,7 +3722,7 @@
       <w:szCs w:val="18"/>
     </w:rPr>
   </w:style>
-  <w:style w:type="paragraph" w:styleId="KeinLeerraum">
+  <w:style w:type="paragraph" w:styleId="NoSpacing">
     <w:name w:val="No Spacing"/>
     <w:uiPriority w:val="1"/>
     <w:qFormat/>
@@ -3628,10 +3735,10 @@
       <w:rFonts w:asciiTheme="majorHAnsi" w:hAnsiTheme="majorHAnsi"/>
     </w:rPr>
   </w:style>
-  <w:style w:type="character" w:customStyle="1" w:styleId="berschrift4Zchn">
-    <w:name w:val="Überschrift 4 Zchn"/>
-    <w:basedOn w:val="Absatz-Standardschriftart"/>
-    <w:link w:val="berschrift4"/>
+  <w:style w:type="character" w:customStyle="1" w:styleId="Heading4Char">
+    <w:name w:val="Heading 4 Char"/>
+    <w:basedOn w:val="DefaultParagraphFont"/>
+    <w:link w:val="Heading4"/>
     <w:uiPriority w:val="9"/>
     <w:rsid w:val="00722197"/>
     <w:rPr>
@@ -3643,10 +3750,10 @@
       <w:color w:val="4F81BD" w:themeColor="accent1"/>
     </w:rPr>
   </w:style>
-  <w:style w:type="paragraph" w:styleId="Funotentext">
+  <w:style w:type="paragraph" w:styleId="FootnoteText">
     <w:name w:val="footnote text"/>
-    <w:basedOn w:val="Standard"/>
-    <w:link w:val="FunotentextZchn"/>
+    <w:basedOn w:val="Normal"/>
+    <w:link w:val="FootnoteTextChar"/>
     <w:uiPriority w:val="99"/>
     <w:unhideWhenUsed/>
     <w:rsid w:val="00254CBB"/>
@@ -3658,10 +3765,10 @@
       <w:szCs w:val="20"/>
     </w:rPr>
   </w:style>
-  <w:style w:type="character" w:customStyle="1" w:styleId="FunotentextZchn">
-    <w:name w:val="Fußnotentext Zchn"/>
-    <w:basedOn w:val="Absatz-Standardschriftart"/>
-    <w:link w:val="Funotentext"/>
+  <w:style w:type="character" w:customStyle="1" w:styleId="FootnoteTextChar">
+    <w:name w:val="Footnote Text Char"/>
+    <w:basedOn w:val="DefaultParagraphFont"/>
+    <w:link w:val="FootnoteText"/>
     <w:uiPriority w:val="99"/>
     <w:rsid w:val="00254CBB"/>
     <w:rPr>
@@ -3670,9 +3777,9 @@
       <w:szCs w:val="20"/>
     </w:rPr>
   </w:style>
-  <w:style w:type="character" w:styleId="Funotenzeichen">
+  <w:style w:type="character" w:styleId="FootnoteReference">
     <w:name w:val="footnote reference"/>
-    <w:basedOn w:val="Absatz-Standardschriftart"/>
+    <w:basedOn w:val="DefaultParagraphFont"/>
     <w:uiPriority w:val="99"/>
     <w:unhideWhenUsed/>
     <w:rsid w:val="00254CBB"/>
@@ -3680,18 +3787,18 @@
       <w:vertAlign w:val="superscript"/>
     </w:rPr>
   </w:style>
-  <w:style w:type="character" w:styleId="Zeilennummer">
+  <w:style w:type="character" w:styleId="LineNumber">
     <w:name w:val="line number"/>
-    <w:basedOn w:val="Absatz-Standardschriftart"/>
+    <w:basedOn w:val="DefaultParagraphFont"/>
     <w:uiPriority w:val="99"/>
     <w:semiHidden/>
     <w:unhideWhenUsed/>
     <w:rsid w:val="00E20D0C"/>
   </w:style>
-  <w:style w:type="paragraph" w:styleId="Kopfzeile">
+  <w:style w:type="paragraph" w:styleId="Header">
     <w:name w:val="header"/>
-    <w:basedOn w:val="Standard"/>
-    <w:link w:val="KopfzeileZchn"/>
+    <w:basedOn w:val="Normal"/>
+    <w:link w:val="HeaderChar"/>
     <w:uiPriority w:val="99"/>
     <w:unhideWhenUsed/>
     <w:rsid w:val="00E20D0C"/>
@@ -3703,20 +3810,20 @@
       <w:spacing w:after="0" w:line="240" w:lineRule="auto"/>
     </w:pPr>
   </w:style>
-  <w:style w:type="character" w:customStyle="1" w:styleId="KopfzeileZchn">
-    <w:name w:val="Kopfzeile Zchn"/>
-    <w:basedOn w:val="Absatz-Standardschriftart"/>
-    <w:link w:val="Kopfzeile"/>
+  <w:style w:type="character" w:customStyle="1" w:styleId="HeaderChar">
+    <w:name w:val="Header Char"/>
+    <w:basedOn w:val="DefaultParagraphFont"/>
+    <w:link w:val="Header"/>
     <w:uiPriority w:val="99"/>
     <w:rsid w:val="00E20D0C"/>
     <w:rPr>
       <w:rFonts w:asciiTheme="majorHAnsi" w:hAnsiTheme="majorHAnsi"/>
     </w:rPr>
   </w:style>
-  <w:style w:type="paragraph" w:styleId="Fuzeile">
+  <w:style w:type="paragraph" w:styleId="Footer">
     <w:name w:val="footer"/>
-    <w:basedOn w:val="Standard"/>
-    <w:link w:val="FuzeileZchn"/>
+    <w:basedOn w:val="Normal"/>
+    <w:link w:val="FooterChar"/>
     <w:uiPriority w:val="99"/>
     <w:unhideWhenUsed/>
     <w:rsid w:val="00E20D0C"/>
@@ -3728,19 +3835,19 @@
       <w:spacing w:after="0" w:line="240" w:lineRule="auto"/>
     </w:pPr>
   </w:style>
-  <w:style w:type="character" w:customStyle="1" w:styleId="FuzeileZchn">
-    <w:name w:val="Fußzeile Zchn"/>
-    <w:basedOn w:val="Absatz-Standardschriftart"/>
-    <w:link w:val="Fuzeile"/>
+  <w:style w:type="character" w:customStyle="1" w:styleId="FooterChar">
+    <w:name w:val="Footer Char"/>
+    <w:basedOn w:val="DefaultParagraphFont"/>
+    <w:link w:val="Footer"/>
     <w:uiPriority w:val="99"/>
     <w:rsid w:val="00E20D0C"/>
     <w:rPr>
       <w:rFonts w:asciiTheme="majorHAnsi" w:hAnsiTheme="majorHAnsi"/>
     </w:rPr>
   </w:style>
-  <w:style w:type="character" w:styleId="Platzhaltertext">
+  <w:style w:type="character" w:styleId="PlaceholderText">
     <w:name w:val="Placeholder Text"/>
-    <w:basedOn w:val="Absatz-Standardschriftart"/>
+    <w:basedOn w:val="DefaultParagraphFont"/>
     <w:uiPriority w:val="99"/>
     <w:semiHidden/>
     <w:rsid w:val="001315CB"/>
@@ -3750,7 +3857,7 @@
   </w:style>
   <w:style w:type="paragraph" w:customStyle="1" w:styleId="Code">
     <w:name w:val="Code"/>
-    <w:basedOn w:val="Standard"/>
+    <w:basedOn w:val="Normal"/>
     <w:link w:val="CodeZchn"/>
     <w:qFormat/>
     <w:rsid w:val="004B5740"/>
@@ -3800,7 +3907,7 @@
   </w:style>
   <w:style w:type="character" w:customStyle="1" w:styleId="CodeZchn">
     <w:name w:val="Code Zchn"/>
-    <w:basedOn w:val="Absatz-Standardschriftart"/>
+    <w:basedOn w:val="DefaultParagraphFont"/>
     <w:link w:val="Code"/>
     <w:rsid w:val="004B5740"/>
     <w:rPr>
@@ -3859,17 +3966,17 @@
       <w:lang w:val="en-US"/>
     </w:rPr>
   </w:style>
-  <w:style w:type="paragraph" w:styleId="Literaturverzeichnis">
+  <w:style w:type="paragraph" w:styleId="Bibliography">
     <w:name w:val="Bibliography"/>
-    <w:basedOn w:val="Standard"/>
-    <w:next w:val="Standard"/>
+    <w:basedOn w:val="Normal"/>
+    <w:next w:val="Normal"/>
     <w:uiPriority w:val="37"/>
     <w:unhideWhenUsed/>
     <w:rsid w:val="00BB68D1"/>
   </w:style>
-  <w:style w:type="character" w:styleId="IntensiverVerweis">
+  <w:style w:type="character" w:styleId="IntenseReference">
     <w:name w:val="Intense Reference"/>
-    <w:basedOn w:val="Absatz-Standardschriftart"/>
+    <w:basedOn w:val="DefaultParagraphFont"/>
     <w:uiPriority w:val="32"/>
     <w:qFormat/>
     <w:rsid w:val="003B3DF9"/>
@@ -3882,9 +3989,9 @@
       <w:u w:val="single"/>
     </w:rPr>
   </w:style>
-  <w:style w:type="character" w:styleId="Hervorhebung">
+  <w:style w:type="character" w:styleId="Emphasis">
     <w:name w:val="Emphasis"/>
-    <w:basedOn w:val="Absatz-Standardschriftart"/>
+    <w:basedOn w:val="DefaultParagraphFont"/>
     <w:uiPriority w:val="20"/>
     <w:qFormat/>
     <w:rsid w:val="003B3DF9"/>
@@ -3893,9 +4000,9 @@
       <w:iCs/>
     </w:rPr>
   </w:style>
-  <w:style w:type="character" w:styleId="IntensiveHervorhebung">
+  <w:style w:type="character" w:styleId="IntenseEmphasis">
     <w:name w:val="Intense Emphasis"/>
-    <w:basedOn w:val="Absatz-Standardschriftart"/>
+    <w:basedOn w:val="DefaultParagraphFont"/>
     <w:uiPriority w:val="21"/>
     <w:qFormat/>
     <w:rsid w:val="003B3DF9"/>
@@ -4280,7 +4387,7 @@
 </file>
 
 <file path=customXml/itemProps1.xml><?xml version="1.0" encoding="utf-8"?>
-<ds:datastoreItem xmlns:ds="http://schemas.openxmlformats.org/officeDocument/2006/customXml" ds:itemID="{8DE28FC2-EE7E-434E-8957-D47CA04BB1FD}">
+<ds:datastoreItem xmlns:ds="http://schemas.openxmlformats.org/officeDocument/2006/customXml" ds:itemID="{5EA9530A-887A-D64C-B634-EAD2986F4515}">
   <ds:schemaRefs>
     <ds:schemaRef ds:uri="http://schemas.openxmlformats.org/officeDocument/2006/bibliography"/>
   </ds:schemaRefs>

</xml_diff>